<commit_message>
initial commit (also: added final survey)
</commit_message>
<xml_diff>
--- a/FSCJ DataTEC Survey Links.docx
+++ b/FSCJ DataTEC Survey Links.docx
@@ -30,7 +30,12 @@
     <w:p>
       <w:pPr>
         <w:rPr>
-          <w:color w:val="000000"/>
+          <w:rFonts w:ascii="Verdana" w:hAnsi="Verdana"/>
+          <w:strike/>
+          <w:color w:val="0000FF"/>
+          <w:sz w:val="20"/>
+          <w:szCs w:val="20"/>
+          <w:u w:val="single"/>
         </w:rPr>
       </w:pPr>
       <w:hyperlink r:id="rId4" w:tgtFrame="_blank" w:tooltip="https://www.surveymonkey.com/r/FSCJ_DataTEC_Online_Consent_Form_Working_Connections_Summer_2022" w:history="1">
@@ -38,6 +43,7 @@
           <w:rPr>
             <w:rStyle w:val="Hyperlink"/>
             <w:rFonts w:ascii="Verdana" w:hAnsi="Verdana"/>
+            <w:strike/>
             <w:sz w:val="20"/>
             <w:szCs w:val="20"/>
           </w:rPr>
@@ -48,6 +54,7 @@
     <w:p>
       <w:pPr>
         <w:rPr>
+          <w:strike/>
           <w:color w:val="000000"/>
         </w:rPr>
       </w:pPr>
@@ -55,7 +62,11 @@
     <w:p>
       <w:pPr>
         <w:rPr>
-          <w:color w:val="000000"/>
+          <w:rStyle w:val="Hyperlink"/>
+          <w:rFonts w:ascii="Verdana" w:hAnsi="Verdana"/>
+          <w:strike/>
+          <w:sz w:val="20"/>
+          <w:szCs w:val="20"/>
         </w:rPr>
       </w:pPr>
       <w:hyperlink r:id="rId5" w:tgtFrame="_blank" w:tooltip="https://www.surveymonkey.com/r/FSCJ_DataTEC_Working_Connections_Pre_Survey_Summer_2022" w:history="1">
@@ -63,6 +74,7 @@
           <w:rPr>
             <w:rStyle w:val="Hyperlink"/>
             <w:rFonts w:ascii="Verdana" w:hAnsi="Verdana"/>
+            <w:strike/>
             <w:sz w:val="20"/>
             <w:szCs w:val="20"/>
           </w:rPr>
@@ -70,7 +82,53 @@
         </w:r>
       </w:hyperlink>
     </w:p>
+    <w:p>
+      <w:pPr>
+        <w:rPr>
+          <w:color w:val="000000"/>
+        </w:rPr>
+      </w:pPr>
+    </w:p>
     <w:p/>
+    <w:p>
+      <w:pPr>
+        <w:rPr>
+          <w:rFonts w:ascii="Verdana" w:hAnsi="Verdana"/>
+          <w:color w:val="000000"/>
+          <w:sz w:val="20"/>
+          <w:szCs w:val="20"/>
+        </w:rPr>
+      </w:pPr>
+      <w:hyperlink r:id="rId6" w:tgtFrame="_blank" w:tooltip="https://www.surveymonkey.com/r/FSCJ_DataTEC_Working_Connections_Post_Survey_Summer_2022" w:history="1">
+        <w:r>
+          <w:rPr>
+            <w:rStyle w:val="Hyperlink"/>
+            <w:rFonts w:ascii="Verdana" w:hAnsi="Verdana"/>
+            <w:sz w:val="20"/>
+            <w:szCs w:val="20"/>
+          </w:rPr>
+          <w:t>FSCJ DataTEC Working Connections Post-Survey</w:t>
+        </w:r>
+      </w:hyperlink>
+    </w:p>
+    <w:p>
+      <w:pPr>
+        <w:rPr>
+          <w:rFonts w:ascii="Verdana" w:hAnsi="Verdana"/>
+          <w:color w:val="000000"/>
+          <w:sz w:val="20"/>
+          <w:szCs w:val="20"/>
+        </w:rPr>
+      </w:pPr>
+    </w:p>
+    <w:p>
+      <w:r>
+        <w:t xml:space="preserve">            </w:t>
+      </w:r>
+      <w:r>
+        <w:t>https://protect-us.mimecast.com/s/Aq55Cn5k8RIXDrw3fNJlZl?domain=surveymonkey.com</w:t>
+      </w:r>
+    </w:p>
     <w:sectPr>
       <w:pgSz w:w="12240" w:h="15840"/>
       <w:pgMar w:top="1440" w:right="1440" w:bottom="1440" w:left="1440" w:header="720" w:footer="720" w:gutter="0"/>

</xml_diff>